<commit_message>
Edits to Q3 and tried tuning LKF
</commit_message>
<xml_diff>
--- a/docs/Question 3.docx
+++ b/docs/Question 3.docx
@@ -333,24 +333,14 @@
             <w:r>
               <w:t xml:space="preserve">( </w:t>
             </w:r>
-            <w:r>
-              <w:fldChar w:fldCharType="begin"/>
-            </w:r>
-            <w:r>
-              <w:instrText xml:space="preserve"> SEQ ( \* ARABIC </w:instrText>
-            </w:r>
-            <w:r>
-              <w:fldChar w:fldCharType="separate"/>
-            </w:r>
-            <w:r>
-              <w:rPr>
-                <w:noProof/>
-              </w:rPr>
-              <w:t>1</w:t>
-            </w:r>
-            <w:r>
-              <w:fldChar w:fldCharType="end"/>
-            </w:r>
+            <w:fldSimple w:instr=" SEQ ( \* ARABIC ">
+              <w:r>
+                <w:rPr>
+                  <w:noProof/>
+                </w:rPr>
+                <w:t>1</w:t>
+              </w:r>
+            </w:fldSimple>
             <w:r>
               <w:t xml:space="preserve"> )</w:t>
             </w:r>
@@ -432,27 +422,14 @@
       <w:r>
         <w:t xml:space="preserve">Figure </w:t>
       </w:r>
-      <w:r>
-        <w:fldChar w:fldCharType="begin"/>
-      </w:r>
-      <w:r>
-        <w:instrText xml:space="preserve"> SEQ Figure \* ARABIC </w:instrText>
-      </w:r>
-      <w:r>
-        <w:fldChar w:fldCharType="separate"/>
-      </w:r>
-      <w:r>
-        <w:rPr>
-          <w:noProof/>
-        </w:rPr>
-        <w:t>1</w:t>
-      </w:r>
-      <w:r>
-        <w:rPr>
-          <w:noProof/>
-        </w:rPr>
-        <w:fldChar w:fldCharType="end"/>
-      </w:r>
+      <w:fldSimple w:instr=" SEQ Figure \* ARABIC ">
+        <w:r>
+          <w:rPr>
+            <w:noProof/>
+          </w:rPr>
+          <w:t>1</w:t>
+        </w:r>
+      </w:fldSimple>
       <w:bookmarkEnd w:id="0"/>
       <w:r>
         <w:t xml:space="preserve"> – State dynamics simulation with nonlinear model (using ode45)</w:t>
@@ -653,15 +630,7 @@
         </m:sSub>
       </m:oMath>
       <w:r>
-        <w:t xml:space="preserve"> a</w:t>
-      </w:r>
-      <w:proofErr w:type="spellStart"/>
-      <w:r>
-        <w:t>nd</w:t>
-      </w:r>
-      <w:proofErr w:type="spellEnd"/>
-      <w:r>
-        <w:t xml:space="preserve"> </w:t>
+        <w:t xml:space="preserve"> and </w:t>
       </w:r>
       <m:oMath>
         <m:sSub>
@@ -692,15 +661,7 @@
         </m:sSub>
       </m:oMath>
       <w:r>
-        <w:t xml:space="preserve"> h</w:t>
-      </w:r>
-      <w:proofErr w:type="spellStart"/>
-      <w:r>
-        <w:t>ave</w:t>
-      </w:r>
-      <w:proofErr w:type="spellEnd"/>
-      <w:r>
-        <w:t xml:space="preserve"> been wrapped within </w:t>
+        <w:t xml:space="preserve"> have been wrapped within </w:t>
       </w:r>
       <m:oMath>
         <m:r>
@@ -784,27 +745,14 @@
       <w:r>
         <w:t xml:space="preserve">Figure </w:t>
       </w:r>
-      <w:r>
-        <w:fldChar w:fldCharType="begin"/>
-      </w:r>
-      <w:r>
-        <w:instrText xml:space="preserve"> SEQ Figure \* ARABIC </w:instrText>
-      </w:r>
-      <w:r>
-        <w:fldChar w:fldCharType="separate"/>
-      </w:r>
-      <w:r>
-        <w:rPr>
-          <w:noProof/>
-        </w:rPr>
-        <w:t>2</w:t>
-      </w:r>
-      <w:r>
-        <w:rPr>
-          <w:noProof/>
-        </w:rPr>
-        <w:fldChar w:fldCharType="end"/>
-      </w:r>
+      <w:fldSimple w:instr=" SEQ Figure \* ARABIC ">
+        <w:r>
+          <w:rPr>
+            <w:noProof/>
+          </w:rPr>
+          <w:t>2</w:t>
+        </w:r>
+      </w:fldSimple>
       <w:bookmarkEnd w:id="1"/>
       <w:r>
         <w:t xml:space="preserve"> – Measurement dynamics simulation with nonlinear model</w:t>
@@ -1097,24 +1045,14 @@
             <w:r>
               <w:t xml:space="preserve">( </w:t>
             </w:r>
-            <w:r>
-              <w:fldChar w:fldCharType="begin"/>
-            </w:r>
-            <w:r>
-              <w:instrText xml:space="preserve"> SEQ ( \* ARABIC </w:instrText>
-            </w:r>
-            <w:r>
-              <w:fldChar w:fldCharType="separate"/>
-            </w:r>
-            <w:r>
-              <w:rPr>
-                <w:noProof/>
-              </w:rPr>
-              <w:t>2</w:t>
-            </w:r>
-            <w:r>
-              <w:fldChar w:fldCharType="end"/>
-            </w:r>
+            <w:fldSimple w:instr=" SEQ ( \* ARABIC ">
+              <w:r>
+                <w:rPr>
+                  <w:noProof/>
+                </w:rPr>
+                <w:t>2</w:t>
+              </w:r>
+            </w:fldSimple>
             <w:r>
               <w:t xml:space="preserve"> )</w:t>
             </w:r>
@@ -1339,24 +1277,14 @@
             <w:r>
               <w:t xml:space="preserve">( </w:t>
             </w:r>
-            <w:r>
-              <w:fldChar w:fldCharType="begin"/>
-            </w:r>
-            <w:r>
-              <w:instrText xml:space="preserve"> SEQ ( \* ARABIC </w:instrText>
-            </w:r>
-            <w:r>
-              <w:fldChar w:fldCharType="separate"/>
-            </w:r>
-            <w:r>
-              <w:rPr>
-                <w:noProof/>
-              </w:rPr>
-              <w:t>3</w:t>
-            </w:r>
-            <w:r>
-              <w:fldChar w:fldCharType="end"/>
-            </w:r>
+            <w:fldSimple w:instr=" SEQ ( \* ARABIC ">
+              <w:r>
+                <w:rPr>
+                  <w:noProof/>
+                </w:rPr>
+                <w:t>3</w:t>
+              </w:r>
+            </w:fldSimple>
             <w:r>
               <w:t xml:space="preserve"> )</w:t>
             </w:r>
@@ -1556,24 +1484,14 @@
             <w:r>
               <w:t xml:space="preserve">( </w:t>
             </w:r>
-            <w:r>
-              <w:fldChar w:fldCharType="begin"/>
-            </w:r>
-            <w:r>
-              <w:instrText xml:space="preserve"> SEQ ( \* ARABIC </w:instrText>
-            </w:r>
-            <w:r>
-              <w:fldChar w:fldCharType="separate"/>
-            </w:r>
-            <w:r>
-              <w:rPr>
-                <w:noProof/>
-              </w:rPr>
-              <w:t>4</w:t>
-            </w:r>
-            <w:r>
-              <w:fldChar w:fldCharType="end"/>
-            </w:r>
+            <w:fldSimple w:instr=" SEQ ( \* ARABIC ">
+              <w:r>
+                <w:rPr>
+                  <w:noProof/>
+                </w:rPr>
+                <w:t>4</w:t>
+              </w:r>
+            </w:fldSimple>
             <w:r>
               <w:t xml:space="preserve"> )</w:t>
             </w:r>
@@ -1895,9 +1813,9 @@
         </w:rPr>
         <w:lastRenderedPageBreak/>
         <w:drawing>
-          <wp:inline distT="0" distB="0" distL="0" distR="0" wp14:anchorId="41D9EB1B" wp14:editId="601D4F96">
-            <wp:extent cx="3784659" cy="3657600"/>
-            <wp:effectExtent l="19050" t="19050" r="25400" b="19050"/>
+          <wp:inline distT="0" distB="0" distL="0" distR="0" wp14:anchorId="41D9EB1B" wp14:editId="0206BA15">
+            <wp:extent cx="3783996" cy="3657600"/>
+            <wp:effectExtent l="19050" t="19050" r="26035" b="19050"/>
             <wp:docPr id="4" name="Picture 4"/>
             <wp:cNvGraphicFramePr>
               <a:graphicFrameLocks xmlns:a="http://schemas.openxmlformats.org/drawingml/2006/main" noChangeAspect="1"/>
@@ -1906,7 +1824,7 @@
               <a:graphicData uri="http://schemas.openxmlformats.org/drawingml/2006/picture">
                 <pic:pic xmlns:pic="http://schemas.openxmlformats.org/drawingml/2006/picture">
                   <pic:nvPicPr>
-                    <pic:cNvPr id="0" name="Picture 3"/>
+                    <pic:cNvPr id="4" name="Picture 4"/>
                     <pic:cNvPicPr>
                       <a:picLocks noChangeAspect="1" noChangeArrowheads="1"/>
                     </pic:cNvPicPr>
@@ -1919,7 +1837,6 @@
                         </a:ext>
                       </a:extLst>
                     </a:blip>
-                    <a:srcRect/>
                     <a:stretch>
                       <a:fillRect/>
                     </a:stretch>
@@ -1927,7 +1844,7 @@
                   <pic:spPr bwMode="auto">
                     <a:xfrm>
                       <a:off x="0" y="0"/>
-                      <a:ext cx="3784659" cy="3657600"/>
+                      <a:ext cx="3783996" cy="3657600"/>
                     </a:xfrm>
                     <a:prstGeom prst="rect">
                       <a:avLst/>
@@ -1954,27 +1871,14 @@
       <w:r>
         <w:t xml:space="preserve">Figure </w:t>
       </w:r>
-      <w:r>
-        <w:fldChar w:fldCharType="begin"/>
-      </w:r>
-      <w:r>
-        <w:instrText xml:space="preserve"> SEQ Figure \* ARABIC </w:instrText>
-      </w:r>
-      <w:r>
-        <w:fldChar w:fldCharType="separate"/>
-      </w:r>
-      <w:r>
-        <w:rPr>
-          <w:noProof/>
-        </w:rPr>
-        <w:t>3</w:t>
-      </w:r>
-      <w:r>
-        <w:rPr>
-          <w:noProof/>
-        </w:rPr>
-        <w:fldChar w:fldCharType="end"/>
-      </w:r>
+      <w:fldSimple w:instr=" SEQ Figure \* ARABIC ">
+        <w:r>
+          <w:rPr>
+            <w:noProof/>
+          </w:rPr>
+          <w:t>3</w:t>
+        </w:r>
+      </w:fldSimple>
       <w:bookmarkEnd w:id="3"/>
       <w:r>
         <w:t xml:space="preserve"> – State dynamics simulation with DT linearized model</w:t>
@@ -1990,9 +1894,9 @@
           <w:noProof/>
         </w:rPr>
         <w:drawing>
-          <wp:inline distT="0" distB="0" distL="0" distR="0" wp14:anchorId="5F831318" wp14:editId="4280653F">
-            <wp:extent cx="3784659" cy="3657600"/>
-            <wp:effectExtent l="19050" t="19050" r="25400" b="19050"/>
+          <wp:inline distT="0" distB="0" distL="0" distR="0" wp14:anchorId="5F831318" wp14:editId="38D8B464">
+            <wp:extent cx="3783996" cy="3657600"/>
+            <wp:effectExtent l="19050" t="19050" r="26035" b="19050"/>
             <wp:docPr id="5" name="Picture 5"/>
             <wp:cNvGraphicFramePr>
               <a:graphicFrameLocks xmlns:a="http://schemas.openxmlformats.org/drawingml/2006/main" noChangeAspect="1"/>
@@ -2001,7 +1905,7 @@
               <a:graphicData uri="http://schemas.openxmlformats.org/drawingml/2006/picture">
                 <pic:pic xmlns:pic="http://schemas.openxmlformats.org/drawingml/2006/picture">
                   <pic:nvPicPr>
-                    <pic:cNvPr id="0" name="Picture 4"/>
+                    <pic:cNvPr id="5" name="Picture 5"/>
                     <pic:cNvPicPr>
                       <a:picLocks noChangeAspect="1" noChangeArrowheads="1"/>
                     </pic:cNvPicPr>
@@ -2014,7 +1918,6 @@
                         </a:ext>
                       </a:extLst>
                     </a:blip>
-                    <a:srcRect/>
                     <a:stretch>
                       <a:fillRect/>
                     </a:stretch>
@@ -2022,7 +1925,7 @@
                   <pic:spPr bwMode="auto">
                     <a:xfrm>
                       <a:off x="0" y="0"/>
-                      <a:ext cx="3784659" cy="3657600"/>
+                      <a:ext cx="3783996" cy="3657600"/>
                     </a:xfrm>
                     <a:prstGeom prst="rect">
                       <a:avLst/>
@@ -2049,27 +1952,14 @@
       <w:r>
         <w:t xml:space="preserve">Figure </w:t>
       </w:r>
-      <w:r>
-        <w:fldChar w:fldCharType="begin"/>
-      </w:r>
-      <w:r>
-        <w:instrText xml:space="preserve"> SEQ Figure \* ARABIC </w:instrText>
-      </w:r>
-      <w:r>
-        <w:fldChar w:fldCharType="separate"/>
-      </w:r>
-      <w:r>
-        <w:rPr>
-          <w:noProof/>
-        </w:rPr>
-        <w:t>4</w:t>
-      </w:r>
-      <w:r>
-        <w:rPr>
-          <w:noProof/>
-        </w:rPr>
-        <w:fldChar w:fldCharType="end"/>
-      </w:r>
+      <w:fldSimple w:instr=" SEQ Figure \* ARABIC ">
+        <w:r>
+          <w:rPr>
+            <w:noProof/>
+          </w:rPr>
+          <w:t>4</w:t>
+        </w:r>
+      </w:fldSimple>
       <w:bookmarkEnd w:id="4"/>
       <w:r>
         <w:t xml:space="preserve"> –Measurement dynamics simulation with DT linearized model</w:t>
@@ -2145,27 +2035,14 @@
       <w:r>
         <w:t xml:space="preserve">Figure </w:t>
       </w:r>
-      <w:r>
-        <w:fldChar w:fldCharType="begin"/>
-      </w:r>
-      <w:r>
-        <w:instrText xml:space="preserve"> SEQ Figure \* ARABIC </w:instrText>
-      </w:r>
-      <w:r>
-        <w:fldChar w:fldCharType="separate"/>
-      </w:r>
-      <w:r>
-        <w:rPr>
-          <w:noProof/>
-        </w:rPr>
-        <w:t>5</w:t>
-      </w:r>
-      <w:r>
-        <w:rPr>
-          <w:noProof/>
-        </w:rPr>
-        <w:fldChar w:fldCharType="end"/>
-      </w:r>
+      <w:fldSimple w:instr=" SEQ Figure \* ARABIC ">
+        <w:r>
+          <w:rPr>
+            <w:noProof/>
+          </w:rPr>
+          <w:t>5</w:t>
+        </w:r>
+      </w:fldSimple>
       <w:bookmarkEnd w:id="5"/>
       <w:r>
         <w:t xml:space="preserve"> – State dynamics perturbations with DT linearized model</w:t>
@@ -2240,27 +2117,14 @@
       <w:r>
         <w:t xml:space="preserve">Figure </w:t>
       </w:r>
-      <w:r>
-        <w:fldChar w:fldCharType="begin"/>
-      </w:r>
-      <w:r>
-        <w:instrText xml:space="preserve"> SEQ Figure \* ARABIC </w:instrText>
-      </w:r>
-      <w:r>
-        <w:fldChar w:fldCharType="separate"/>
-      </w:r>
-      <w:r>
-        <w:rPr>
-          <w:noProof/>
-        </w:rPr>
-        <w:t>6</w:t>
-      </w:r>
-      <w:r>
-        <w:rPr>
-          <w:noProof/>
-        </w:rPr>
-        <w:fldChar w:fldCharType="end"/>
-      </w:r>
+      <w:fldSimple w:instr=" SEQ Figure \* ARABIC ">
+        <w:r>
+          <w:rPr>
+            <w:noProof/>
+          </w:rPr>
+          <w:t>6</w:t>
+        </w:r>
+      </w:fldSimple>
       <w:bookmarkEnd w:id="6"/>
       <w:r>
         <w:t xml:space="preserve"> - Measurement dynamics perturbations with DT linearized model\</w:t>
@@ -2457,15 +2321,7 @@
         </m:sSub>
       </m:oMath>
       <w:r>
-        <w:t xml:space="preserve"> are vary</w:t>
-      </w:r>
-      <w:proofErr w:type="spellStart"/>
-      <w:r>
-        <w:t>ing</w:t>
-      </w:r>
-      <w:proofErr w:type="spellEnd"/>
-      <w:r>
-        <w:t xml:space="preserve"> in an oscillatory manner. This perturbation is transferred through to the sensor readings as well as all the sensor outputs are calculated using </w:t>
+        <w:t xml:space="preserve"> are varying in an oscillatory manner. This perturbation is transferred through to the sensor readings as well as all the sensor outputs are calculated using </w:t>
       </w:r>
       <m:oMath>
         <m:sSub>

</xml_diff>